<commit_message>
Fixed library name example
</commit_message>
<xml_diff>
--- a/Reduction Group Generator Description.docx
+++ b/Reduction Group Generator Description.docx
@@ -84,25 +84,14 @@
           <w:szCs w:val="20"/>
         </w:rPr>
       </w:pPr>
-      <w:proofErr w:type="spellStart"/>
-      <w:r>
-        <w:rPr>
-          <w:rFonts w:ascii="Arial" w:hAnsi="Arial" w:cs="Arial"/>
-          <w:bCs/>
-          <w:sz w:val="20"/>
-          <w:szCs w:val="20"/>
-        </w:rPr>
-        <w:t>TheSky</w:t>
-      </w:r>
-      <w:proofErr w:type="spellEnd"/>
-      <w:r>
-        <w:rPr>
-          <w:rFonts w:ascii="Arial" w:hAnsi="Arial" w:cs="Arial"/>
-          <w:bCs/>
-          <w:sz w:val="20"/>
-          <w:szCs w:val="20"/>
-        </w:rPr>
-        <w:t xml:space="preserve"> has the</w:t>
+      <w:r>
+        <w:rPr>
+          <w:rFonts w:ascii="Arial" w:hAnsi="Arial" w:cs="Arial"/>
+          <w:bCs/>
+          <w:sz w:val="20"/>
+          <w:szCs w:val="20"/>
+        </w:rPr>
+        <w:t>TheSky has the</w:t>
       </w:r>
       <w:r>
         <w:rPr>
@@ -175,7 +164,6 @@
         </w:rPr>
         <w:t xml:space="preserve"> The user can apply reduction groups to individual images, to a folder of images, or automatically to each image when acquired.  </w:t>
       </w:r>
-      <w:proofErr w:type="spellStart"/>
       <w:r>
         <w:rPr>
           <w:rFonts w:ascii="Arial" w:hAnsi="Arial" w:cs="Arial"/>
@@ -194,7 +182,6 @@
         </w:rPr>
         <w:t>Sky</w:t>
       </w:r>
-      <w:proofErr w:type="spellEnd"/>
       <w:r>
         <w:rPr>
           <w:rFonts w:ascii="Arial" w:hAnsi="Arial" w:cs="Arial"/>
@@ -649,33 +636,15 @@
           <w:sz w:val="20"/>
           <w:szCs w:val="20"/>
         </w:rPr>
-        <w:t xml:space="preserve">“Take Photo” window or programmatically using the </w:t>
-      </w:r>
-      <w:proofErr w:type="spellStart"/>
-      <w:r>
-        <w:rPr>
-          <w:rFonts w:ascii="Arial" w:hAnsi="Arial" w:cs="Arial"/>
-          <w:sz w:val="20"/>
-          <w:szCs w:val="20"/>
-        </w:rPr>
-        <w:t>ccdsoftCamera.</w:t>
-      </w:r>
-      <w:r>
-        <w:rPr>
-          <w:rFonts w:ascii="Arial" w:hAnsi="Arial" w:cs="Arial"/>
-          <w:sz w:val="20"/>
-          <w:szCs w:val="20"/>
-        </w:rPr>
-        <w:t>ReductionGroupName</w:t>
-      </w:r>
-      <w:proofErr w:type="spellEnd"/>
-      <w:r>
-        <w:rPr>
-          <w:rFonts w:ascii="Arial" w:hAnsi="Arial" w:cs="Arial"/>
-          <w:sz w:val="20"/>
-          <w:szCs w:val="20"/>
-        </w:rPr>
-        <w:t xml:space="preserve"> method.</w:t>
+        <w:t>“Take Photo” window or programmatically using the ccdsoftCamera.</w:t>
+      </w:r>
+      <w:r>
+        <w:rPr>
+          <w:rFonts w:ascii="Arial" w:hAnsi="Arial" w:cs="Arial"/>
+          <w:sz w:val="20"/>
+          <w:szCs w:val="20"/>
+        </w:rPr>
+        <w:t>ReductionGroupName method.</w:t>
       </w:r>
     </w:p>
     <w:p>
@@ -960,25 +929,7 @@
           <w:sz w:val="20"/>
           <w:szCs w:val="20"/>
         </w:rPr>
-        <w:t xml:space="preserve">Each Group is applied </w:t>
-      </w:r>
-      <w:proofErr w:type="gramStart"/>
-      <w:r>
-        <w:rPr>
-          <w:rFonts w:ascii="Arial" w:hAnsi="Arial" w:cs="Arial"/>
-          <w:sz w:val="20"/>
-          <w:szCs w:val="20"/>
-        </w:rPr>
-        <w:t>as a whole for</w:t>
-      </w:r>
-      <w:proofErr w:type="gramEnd"/>
-      <w:r>
-        <w:rPr>
-          <w:rFonts w:ascii="Arial" w:hAnsi="Arial" w:cs="Arial"/>
-          <w:sz w:val="20"/>
-          <w:szCs w:val="20"/>
-        </w:rPr>
-        <w:t xml:space="preserve"> image reduction.</w:t>
+        <w:t>Each Group is applied as a whole for image reduction.</w:t>
       </w:r>
       <w:r>
         <w:rPr>
@@ -1362,25 +1313,7 @@
           <w:sz w:val="20"/>
           <w:szCs w:val="20"/>
         </w:rPr>
-        <w:t xml:space="preserve">exposure, </w:t>
-      </w:r>
-      <w:proofErr w:type="gramStart"/>
-      <w:r>
-        <w:rPr>
-          <w:rFonts w:ascii="Arial" w:hAnsi="Arial" w:cs="Arial"/>
-          <w:sz w:val="20"/>
-          <w:szCs w:val="20"/>
-        </w:rPr>
-        <w:t>filter</w:t>
-      </w:r>
-      <w:proofErr w:type="gramEnd"/>
-      <w:r>
-        <w:rPr>
-          <w:rFonts w:ascii="Arial" w:hAnsi="Arial" w:cs="Arial"/>
-          <w:sz w:val="20"/>
-          <w:szCs w:val="20"/>
-        </w:rPr>
-        <w:t xml:space="preserve"> and temperature.</w:t>
+        <w:t>exposure, filter and temperature.</w:t>
       </w:r>
     </w:p>
     <w:p>
@@ -1536,25 +1469,7 @@
           <w:sz w:val="20"/>
           <w:szCs w:val="20"/>
         </w:rPr>
-        <w:t xml:space="preserve">exposure, temperature, </w:t>
-      </w:r>
-      <w:proofErr w:type="gramStart"/>
-      <w:r>
-        <w:rPr>
-          <w:rFonts w:ascii="Arial" w:hAnsi="Arial" w:cs="Arial"/>
-          <w:sz w:val="20"/>
-          <w:szCs w:val="20"/>
-        </w:rPr>
-        <w:t>binning</w:t>
-      </w:r>
-      <w:proofErr w:type="gramEnd"/>
-      <w:r>
-        <w:rPr>
-          <w:rFonts w:ascii="Arial" w:hAnsi="Arial" w:cs="Arial"/>
-          <w:sz w:val="20"/>
-          <w:szCs w:val="20"/>
-        </w:rPr>
-        <w:t xml:space="preserve"> and filter, if applicable</w:t>
+        <w:t>exposure, temperature, binning and filter, if applicable</w:t>
       </w:r>
       <w:r>
         <w:rPr>
@@ -1821,7 +1736,6 @@
         </w:rPr>
         <w:t xml:space="preserve"> are stored as a record in the </w:t>
       </w:r>
-      <w:proofErr w:type="spellStart"/>
       <w:r>
         <w:rPr>
           <w:rFonts w:ascii="Arial" w:hAnsi="Arial" w:cs="Arial"/>
@@ -1830,7 +1744,6 @@
         </w:rPr>
         <w:t>TheSky</w:t>
       </w:r>
-      <w:proofErr w:type="spellEnd"/>
       <w:r>
         <w:rPr>
           <w:rFonts w:ascii="Arial" w:hAnsi="Arial" w:cs="Arial"/>
@@ -1847,7 +1760,6 @@
         </w:rPr>
         <w:t xml:space="preserve">This file with its Image Calibration Library definitions is loaded when </w:t>
       </w:r>
-      <w:proofErr w:type="spellStart"/>
       <w:r>
         <w:rPr>
           <w:rFonts w:ascii="Arial" w:hAnsi="Arial" w:cs="Arial"/>
@@ -1856,7 +1768,6 @@
         </w:rPr>
         <w:t>TheSky</w:t>
       </w:r>
-      <w:proofErr w:type="spellEnd"/>
       <w:r>
         <w:rPr>
           <w:rFonts w:ascii="Arial" w:hAnsi="Arial" w:cs="Arial"/>
@@ -1925,25 +1836,7 @@
           <w:sz w:val="20"/>
           <w:szCs w:val="20"/>
         </w:rPr>
-        <w:t xml:space="preserve">temperature, </w:t>
-      </w:r>
-      <w:proofErr w:type="gramStart"/>
-      <w:r>
-        <w:rPr>
-          <w:rFonts w:ascii="Arial" w:hAnsi="Arial" w:cs="Arial"/>
-          <w:sz w:val="20"/>
-          <w:szCs w:val="20"/>
-        </w:rPr>
-        <w:t>exposure</w:t>
-      </w:r>
-      <w:proofErr w:type="gramEnd"/>
-      <w:r>
-        <w:rPr>
-          <w:rFonts w:ascii="Arial" w:hAnsi="Arial" w:cs="Arial"/>
-          <w:sz w:val="20"/>
-          <w:szCs w:val="20"/>
-        </w:rPr>
-        <w:t xml:space="preserve"> and filter</w:t>
+        <w:t>temperature, exposure and filter</w:t>
       </w:r>
       <w:r>
         <w:rPr>
@@ -2378,25 +2271,7 @@
           <w:sz w:val="20"/>
           <w:szCs w:val="20"/>
         </w:rPr>
-        <w:t xml:space="preserve"> duplicates, </w:t>
-      </w:r>
-      <w:proofErr w:type="gramStart"/>
-      <w:r>
-        <w:rPr>
-          <w:rFonts w:ascii="Arial" w:hAnsi="Arial" w:cs="Arial"/>
-          <w:sz w:val="20"/>
-          <w:szCs w:val="20"/>
-        </w:rPr>
-        <w:t>e.g.</w:t>
-      </w:r>
-      <w:proofErr w:type="gramEnd"/>
-      <w:r>
-        <w:rPr>
-          <w:rFonts w:ascii="Arial" w:hAnsi="Arial" w:cs="Arial"/>
-          <w:sz w:val="20"/>
-          <w:szCs w:val="20"/>
-        </w:rPr>
-        <w:t xml:space="preserve"> dark files of different dates.</w:t>
+        <w:t xml:space="preserve"> duplicates, e.g. dark files of different dates.</w:t>
       </w:r>
     </w:p>
     <w:p>
@@ -2521,23 +2396,13 @@
         </w:rPr>
         <w:t xml:space="preserve"> </w:t>
       </w:r>
-      <w:proofErr w:type="gramStart"/>
-      <w:r>
-        <w:rPr>
-          <w:rFonts w:ascii="Arial" w:hAnsi="Arial" w:cs="Arial"/>
-          <w:sz w:val="20"/>
-          <w:szCs w:val="20"/>
-        </w:rPr>
-        <w:t>Where</w:t>
-      </w:r>
-      <w:proofErr w:type="gramEnd"/>
-      <w:r>
-        <w:rPr>
-          <w:rFonts w:ascii="Arial" w:hAnsi="Arial" w:cs="Arial"/>
-          <w:sz w:val="20"/>
-          <w:szCs w:val="20"/>
-        </w:rPr>
-        <w:t xml:space="preserve"> </w:t>
+      <w:r>
+        <w:rPr>
+          <w:rFonts w:ascii="Arial" w:hAnsi="Arial" w:cs="Arial"/>
+          <w:sz w:val="20"/>
+          <w:szCs w:val="20"/>
+        </w:rPr>
+        <w:t xml:space="preserve">Where </w:t>
       </w:r>
     </w:p>
     <w:p>
@@ -2582,25 +2447,7 @@
           <w:sz w:val="20"/>
           <w:szCs w:val="20"/>
         </w:rPr>
-        <w:t xml:space="preserve"> = binning</w:t>
-      </w:r>
-      <w:proofErr w:type="gramStart"/>
-      <w:r>
-        <w:rPr>
-          <w:rFonts w:ascii="Arial" w:hAnsi="Arial" w:cs="Arial"/>
-          <w:sz w:val="20"/>
-          <w:szCs w:val="20"/>
-        </w:rPr>
-        <w:t>:  “</w:t>
-      </w:r>
-      <w:proofErr w:type="gramEnd"/>
-      <w:r>
-        <w:rPr>
-          <w:rFonts w:ascii="Arial" w:hAnsi="Arial" w:cs="Arial"/>
-          <w:sz w:val="20"/>
-          <w:szCs w:val="20"/>
-        </w:rPr>
-        <w:t>1</w:t>
+        <w:t xml:space="preserve"> = binning:  “1</w:t>
       </w:r>
       <w:r>
         <w:rPr>
@@ -2632,18 +2479,8 @@
           <w:sz w:val="20"/>
           <w:szCs w:val="20"/>
         </w:rPr>
-        <w:t xml:space="preserve">2”, </w:t>
-      </w:r>
-      <w:proofErr w:type="spellStart"/>
-      <w:r>
-        <w:rPr>
-          <w:rFonts w:ascii="Arial" w:hAnsi="Arial" w:cs="Arial"/>
-          <w:sz w:val="20"/>
-          <w:szCs w:val="20"/>
-        </w:rPr>
-        <w:t>etc</w:t>
-      </w:r>
-      <w:proofErr w:type="spellEnd"/>
+        <w:t>2”, etc</w:t>
+      </w:r>
     </w:p>
     <w:p>
       <w:pPr>
@@ -2690,25 +2527,7 @@
           <w:sz w:val="20"/>
           <w:szCs w:val="20"/>
         </w:rPr>
-        <w:t xml:space="preserve"> temperature in Centigrade</w:t>
-      </w:r>
-      <w:proofErr w:type="gramStart"/>
-      <w:r>
-        <w:rPr>
-          <w:rFonts w:ascii="Arial" w:hAnsi="Arial" w:cs="Arial"/>
-          <w:sz w:val="20"/>
-          <w:szCs w:val="20"/>
-        </w:rPr>
-        <w:t>:  “</w:t>
-      </w:r>
-      <w:proofErr w:type="gramEnd"/>
-      <w:r>
-        <w:rPr>
-          <w:rFonts w:ascii="Arial" w:hAnsi="Arial" w:cs="Arial"/>
-          <w:sz w:val="20"/>
-          <w:szCs w:val="20"/>
-        </w:rPr>
-        <w:t>x”</w:t>
+        <w:t xml:space="preserve"> temperature in Centigrade:  “x”</w:t>
       </w:r>
     </w:p>
     <w:p>
@@ -2740,25 +2559,7 @@
           <w:sz w:val="20"/>
           <w:szCs w:val="20"/>
         </w:rPr>
-        <w:t xml:space="preserve"> = exposure in seconds: “</w:t>
-      </w:r>
-      <w:proofErr w:type="spellStart"/>
-      <w:r>
-        <w:rPr>
-          <w:rFonts w:ascii="Arial" w:hAnsi="Arial" w:cs="Arial"/>
-          <w:sz w:val="20"/>
-          <w:szCs w:val="20"/>
-        </w:rPr>
-        <w:t>e.eee</w:t>
-      </w:r>
-      <w:proofErr w:type="spellEnd"/>
-      <w:r>
-        <w:rPr>
-          <w:rFonts w:ascii="Arial" w:hAnsi="Arial" w:cs="Arial"/>
-          <w:sz w:val="20"/>
-          <w:szCs w:val="20"/>
-        </w:rPr>
-        <w:t>”</w:t>
+        <w:t xml:space="preserve"> = exposure in seconds: “e.eee”</w:t>
       </w:r>
     </w:p>
     <w:p>
@@ -2790,18 +2591,8 @@
           <w:sz w:val="20"/>
           <w:szCs w:val="20"/>
         </w:rPr>
-        <w:t xml:space="preserve"> = filter name: “C”, “R”, “B”, “V”, </w:t>
-      </w:r>
-      <w:proofErr w:type="spellStart"/>
-      <w:r>
-        <w:rPr>
-          <w:rFonts w:ascii="Arial" w:hAnsi="Arial" w:cs="Arial"/>
-          <w:sz w:val="20"/>
-          <w:szCs w:val="20"/>
-        </w:rPr>
-        <w:t>etc</w:t>
-      </w:r>
-      <w:proofErr w:type="spellEnd"/>
+        <w:t xml:space="preserve"> = filter name: “C”, “R”, “B”, “V”, etc</w:t>
+      </w:r>
     </w:p>
     <w:p>
       <w:pPr>
@@ -2869,7 +2660,7 @@
           <w:sz w:val="20"/>
           <w:szCs w:val="20"/>
         </w:rPr>
-        <w:t>“B1x1_T-20.2_E35.00_FC”</w:t>
+        <w:t>“B1x1_T-20_E35.0_FC”</w:t>
       </w:r>
     </w:p>
     <w:p>
@@ -2891,7 +2682,7 @@
           <w:sz w:val="20"/>
           <w:szCs w:val="20"/>
         </w:rPr>
-        <w:t>“B2x2_T-10.0_E180.0_FR</w:t>
+        <w:t>“B2x2_T-10_E180.0_FR</w:t>
       </w:r>
       <w:r>
         <w:rPr>
@@ -3132,7 +2923,6 @@
         </w:rPr>
         <w:t xml:space="preserve"> directory containing the </w:t>
       </w:r>
-      <w:proofErr w:type="spellStart"/>
       <w:r>
         <w:rPr>
           <w:rFonts w:ascii="Arial" w:hAnsi="Arial" w:cs="Arial"/>
@@ -3142,7 +2932,6 @@
         </w:rPr>
         <w:t>TheSky</w:t>
       </w:r>
-      <w:proofErr w:type="spellEnd"/>
       <w:r>
         <w:rPr>
           <w:rFonts w:ascii="Arial" w:hAnsi="Arial" w:cs="Arial"/>
@@ -3168,47 +2957,7 @@
           <w:sz w:val="20"/>
           <w:szCs w:val="20"/>
         </w:rPr>
-        <w:t xml:space="preserve"> either “C:\Users\...\Documents\Software Bisque\</w:t>
-      </w:r>
-      <w:proofErr w:type="spellStart"/>
-      <w:r>
-        <w:rPr>
-          <w:rFonts w:ascii="Arial" w:hAnsi="Arial" w:cs="Arial"/>
-          <w:bCs/>
-          <w:sz w:val="20"/>
-          <w:szCs w:val="20"/>
-        </w:rPr>
-        <w:t>TheSky</w:t>
-      </w:r>
-      <w:proofErr w:type="spellEnd"/>
-      <w:r>
-        <w:rPr>
-          <w:rFonts w:ascii="Arial" w:hAnsi="Arial" w:cs="Arial"/>
-          <w:bCs/>
-          <w:sz w:val="20"/>
-          <w:szCs w:val="20"/>
-        </w:rPr>
-        <w:t xml:space="preserve"> Professional Edition 64” or “C:\Users\...\Documents\Software Bisque\</w:t>
-      </w:r>
-      <w:proofErr w:type="spellStart"/>
-      <w:r>
-        <w:rPr>
-          <w:rFonts w:ascii="Arial" w:hAnsi="Arial" w:cs="Arial"/>
-          <w:bCs/>
-          <w:sz w:val="20"/>
-          <w:szCs w:val="20"/>
-        </w:rPr>
-        <w:t>TheSky</w:t>
-      </w:r>
-      <w:proofErr w:type="spellEnd"/>
-      <w:r>
-        <w:rPr>
-          <w:rFonts w:ascii="Arial" w:hAnsi="Arial" w:cs="Arial"/>
-          <w:bCs/>
-          <w:sz w:val="20"/>
-          <w:szCs w:val="20"/>
-        </w:rPr>
-        <w:t xml:space="preserve"> Professional Edition”.</w:t>
+        <w:t xml:space="preserve"> either “C:\Users\...\Documents\Software Bisque\TheSky Professional Edition 64” or “C:\Users\...\Documents\Software Bisque\TheSky Professional Edition”.</w:t>
       </w:r>
     </w:p>
     <w:p>
@@ -3246,17 +2995,7 @@
           <w:sz w:val="20"/>
           <w:szCs w:val="20"/>
         </w:rPr>
-        <w:t xml:space="preserve">Selection from available </w:t>
-      </w:r>
-      <w:proofErr w:type="spellStart"/>
-      <w:r>
-        <w:rPr>
-          <w:rFonts w:ascii="Arial" w:hAnsi="Arial" w:cs="Arial"/>
-          <w:bCs/>
-          <w:sz w:val="20"/>
-          <w:szCs w:val="20"/>
-        </w:rPr>
-        <w:t>bin</w:t>
+        <w:t>Selection from available bin</w:t>
       </w:r>
       <w:r>
         <w:rPr>
@@ -3274,17 +3013,7 @@
           <w:sz w:val="20"/>
           <w:szCs w:val="20"/>
         </w:rPr>
-        <w:t>ings</w:t>
-      </w:r>
-      <w:proofErr w:type="spellEnd"/>
-      <w:r>
-        <w:rPr>
-          <w:rFonts w:ascii="Arial" w:hAnsi="Arial" w:cs="Arial"/>
-          <w:bCs/>
-          <w:sz w:val="20"/>
-          <w:szCs w:val="20"/>
-        </w:rPr>
-        <w:t xml:space="preserve"> in Calibration Image Directory</w:t>
+        <w:t>ings in Calibration Image Directory</w:t>
       </w:r>
       <w:r>
         <w:rPr>
@@ -3380,25 +3109,14 @@
         </w:rPr>
         <w:t xml:space="preserve">Organize lists of bias, </w:t>
       </w:r>
-      <w:proofErr w:type="gramStart"/>
-      <w:r>
-        <w:rPr>
-          <w:rFonts w:ascii="Arial" w:hAnsi="Arial" w:cs="Arial"/>
-          <w:bCs/>
-          <w:sz w:val="20"/>
-          <w:szCs w:val="20"/>
-        </w:rPr>
-        <w:t>darks</w:t>
-      </w:r>
-      <w:proofErr w:type="gramEnd"/>
-      <w:r>
-        <w:rPr>
-          <w:rFonts w:ascii="Arial" w:hAnsi="Arial" w:cs="Arial"/>
-          <w:bCs/>
-          <w:sz w:val="20"/>
-          <w:szCs w:val="20"/>
-        </w:rPr>
-        <w:t xml:space="preserve"> and flats, then modify AppSettings.ini </w:t>
+      <w:r>
+        <w:rPr>
+          <w:rFonts w:ascii="Arial" w:hAnsi="Arial" w:cs="Arial"/>
+          <w:bCs/>
+          <w:sz w:val="20"/>
+          <w:szCs w:val="20"/>
+        </w:rPr>
+        <w:t xml:space="preserve">darks and flats, then modify AppSettings.ini </w:t>
       </w:r>
       <w:r>
         <w:rPr>
@@ -3699,27 +3417,7 @@
           <w:sz w:val="20"/>
           <w:szCs w:val="20"/>
         </w:rPr>
-        <w:t>1,</w:t>
-      </w:r>
-      <w:proofErr w:type="gramStart"/>
-      <w:r>
-        <w:rPr>
-          <w:rFonts w:ascii="Arial" w:hAnsi="Arial" w:cs="Arial"/>
-          <w:bCs/>
-          <w:sz w:val="20"/>
-          <w:szCs w:val="20"/>
-        </w:rPr>
-        <w:t>2,etc</w:t>
-      </w:r>
-      <w:proofErr w:type="gramEnd"/>
-      <w:r>
-        <w:rPr>
-          <w:rFonts w:ascii="Arial" w:hAnsi="Arial" w:cs="Arial"/>
-          <w:bCs/>
-          <w:sz w:val="20"/>
-          <w:szCs w:val="20"/>
-        </w:rPr>
-        <w:t>) and YBINNING (1,2,etc).</w:t>
+        <w:t>1,2,etc) and YBINNING (1,2,etc).</w:t>
       </w:r>
     </w:p>
     <w:p>
@@ -3794,18 +3492,8 @@
           <w:sz w:val="20"/>
           <w:szCs w:val="20"/>
         </w:rPr>
-        <w:t xml:space="preserve"> is a Windows Forms executable, written in Visual C#.  The app requires </w:t>
-      </w:r>
-      <w:proofErr w:type="spellStart"/>
-      <w:r>
-        <w:rPr>
-          <w:rFonts w:ascii="Arial" w:hAnsi="Arial" w:cs="Arial"/>
-          <w:sz w:val="20"/>
-          <w:szCs w:val="20"/>
-        </w:rPr>
-        <w:t>TheSky</w:t>
-      </w:r>
-      <w:proofErr w:type="spellEnd"/>
+        <w:t xml:space="preserve"> is a Windows Forms executable, written in Visual C#.  The app requires TheSky</w:t>
+      </w:r>
       <w:r>
         <w:rPr>
           <w:rFonts w:ascii="Arial" w:hAnsi="Arial" w:cs="Arial"/>
@@ -3907,41 +3595,21 @@
         </w:rPr>
         <w:t xml:space="preserve">The source code for this application is available on GitHub under </w:t>
       </w:r>
-      <w:proofErr w:type="spellStart"/>
-      <w:r>
-        <w:rPr>
-          <w:rFonts w:ascii="Arial" w:hAnsi="Arial" w:cs="Arial"/>
-          <w:sz w:val="20"/>
-          <w:szCs w:val="20"/>
-        </w:rPr>
-        <w:t>rrskybox</w:t>
-      </w:r>
-      <w:proofErr w:type="spellEnd"/>
-      <w:r>
-        <w:rPr>
-          <w:rFonts w:ascii="Arial" w:hAnsi="Arial" w:cs="Arial"/>
-          <w:sz w:val="20"/>
-          <w:szCs w:val="20"/>
-        </w:rPr>
-        <w:t>/</w:t>
-      </w:r>
-      <w:proofErr w:type="spellStart"/>
-      <w:r>
-        <w:rPr>
-          <w:rFonts w:ascii="Arial" w:hAnsi="Arial" w:cs="Arial"/>
-          <w:sz w:val="20"/>
-          <w:szCs w:val="20"/>
-        </w:rPr>
-        <w:t>ReductionGroupGenerator</w:t>
-      </w:r>
-      <w:proofErr w:type="spellEnd"/>
-      <w:r>
-        <w:rPr>
-          <w:rFonts w:ascii="Arial" w:hAnsi="Arial" w:cs="Arial"/>
-          <w:sz w:val="20"/>
-          <w:szCs w:val="20"/>
-        </w:rPr>
-        <w:t>.  The One-Click</w:t>
+      <w:r>
+        <w:rPr>
+          <w:rFonts w:ascii="Arial" w:hAnsi="Arial" w:cs="Arial"/>
+          <w:sz w:val="20"/>
+          <w:szCs w:val="20"/>
+        </w:rPr>
+        <w:t>rrskybox/</w:t>
+      </w:r>
+      <w:r>
+        <w:rPr>
+          <w:rFonts w:ascii="Arial" w:hAnsi="Arial" w:cs="Arial"/>
+          <w:sz w:val="20"/>
+          <w:szCs w:val="20"/>
+        </w:rPr>
+        <w:t>ReductionGroupGenerator.  The One-Click</w:t>
       </w:r>
       <w:r>
         <w:rPr>
@@ -4047,7 +3715,6 @@
         </w:rPr>
         <w:t>un "setup.exe".  Upon completion, an application icon will have been added to the start menu under "</w:t>
       </w:r>
-      <w:proofErr w:type="spellStart"/>
       <w:r>
         <w:rPr>
           <w:rFonts w:ascii="Arial" w:hAnsi="Arial" w:cs="Arial"/>
@@ -4062,16 +3729,7 @@
           <w:sz w:val="20"/>
           <w:szCs w:val="20"/>
         </w:rPr>
-        <w:t>ToolKit</w:t>
-      </w:r>
-      <w:proofErr w:type="spellEnd"/>
-      <w:r>
-        <w:rPr>
-          <w:rFonts w:ascii="Arial" w:hAnsi="Arial" w:cs="Arial"/>
-          <w:sz w:val="20"/>
-          <w:szCs w:val="20"/>
-        </w:rPr>
-        <w:t>" with the name "Reduction Group Generator".  This application can be pinned to the Start if desired.</w:t>
+        <w:t>ToolKit" with the name "Reduction Group Generator".  This application can be pinned to the Start if desired.</w:t>
       </w:r>
     </w:p>
     <w:p>
@@ -4192,47 +3850,7 @@
           <w:sz w:val="20"/>
           <w:szCs w:val="20"/>
         </w:rPr>
-        <w:t xml:space="preserve">I should also note that the structure and format of the AppSettings.ini configuration file is clearly proprietary, </w:t>
-      </w:r>
-      <w:proofErr w:type="gramStart"/>
-      <w:r>
-        <w:rPr>
-          <w:rFonts w:ascii="Arial" w:hAnsi="Arial" w:cs="Arial"/>
-          <w:bCs/>
-          <w:sz w:val="20"/>
-          <w:szCs w:val="20"/>
-        </w:rPr>
-        <w:t>i.e.</w:t>
-      </w:r>
-      <w:proofErr w:type="gramEnd"/>
-      <w:r>
-        <w:rPr>
-          <w:rFonts w:ascii="Arial" w:hAnsi="Arial" w:cs="Arial"/>
-          <w:bCs/>
-          <w:sz w:val="20"/>
-          <w:szCs w:val="20"/>
-        </w:rPr>
-        <w:t xml:space="preserve"> subject to change without notice or apologies.  </w:t>
-      </w:r>
-      <w:proofErr w:type="gramStart"/>
-      <w:r>
-        <w:rPr>
-          <w:rFonts w:ascii="Arial" w:hAnsi="Arial" w:cs="Arial"/>
-          <w:bCs/>
-          <w:sz w:val="20"/>
-          <w:szCs w:val="20"/>
-        </w:rPr>
-        <w:t>But,</w:t>
-      </w:r>
-      <w:proofErr w:type="gramEnd"/>
-      <w:r>
-        <w:rPr>
-          <w:rFonts w:ascii="Arial" w:hAnsi="Arial" w:cs="Arial"/>
-          <w:bCs/>
-          <w:sz w:val="20"/>
-          <w:szCs w:val="20"/>
-        </w:rPr>
-        <w:t xml:space="preserve"> I will try to keep the app up with the current build, if possible and as time permits.</w:t>
+        <w:t>I should also note that the structure and format of the AppSettings.ini configuration file is clearly proprietary, i.e. subject to change without notice or apologies.  But, I will try to keep the app up with the current build, if possible and as time permits.</w:t>
       </w:r>
     </w:p>
     <w:bookmarkEnd w:id="0"/>

</xml_diff>